<commit_message>
still working on rpg
</commit_message>
<xml_diff>
--- a/images/resources.docx
+++ b/images/resources.docx
@@ -41,8 +41,6 @@
       <w:r>
         <w:t xml:space="preserve"> </w:t>
       </w:r>
-      <w:bookmarkStart w:id="0" w:name="_GoBack"/>
-      <w:bookmarkEnd w:id="0"/>
     </w:p>
     <w:p/>
     <w:p>
@@ -55,6 +53,40 @@
         </w:r>
       </w:hyperlink>
     </w:p>
+    <w:p/>
+    <w:p/>
+    <w:p/>
+    <w:p/>
+    <w:p/>
+    <w:bookmarkStart w:id="0" w:name="_GoBack"/>
+    <w:p>
+      <w:r>
+        <w:fldChar w:fldCharType="begin"/>
+      </w:r>
+      <w:r>
+        <w:instrText xml:space="preserve"> HYPERLINK "</w:instrText>
+      </w:r>
+      <w:r>
+        <w:instrText>https://www.w3schools.com/bootstrap/bootstrap_ref_comp_glyphs.asp</w:instrText>
+      </w:r>
+      <w:r>
+        <w:instrText xml:space="preserve">" </w:instrText>
+      </w:r>
+      <w:r>
+        <w:fldChar w:fldCharType="separate"/>
+      </w:r>
+      <w:r>
+        <w:rPr>
+          <w:rStyle w:val="Hyperlink"/>
+        </w:rPr>
+        <w:t>https://www.w3schools.com/bootstrap/bootstrap_ref_comp_glyphs.asp</w:t>
+      </w:r>
+      <w:r>
+        <w:fldChar w:fldCharType="end"/>
+      </w:r>
+    </w:p>
+    <w:bookmarkEnd w:id="0"/>
+    <w:p/>
     <w:p/>
     <w:p/>
     <w:sectPr>
@@ -312,7 +344,7 @@
             </wp:anchor>
           </w:drawing>
         </mc:Choice>
-        <mc:Fallback xmlns:mo="http://schemas.microsoft.com/office/mac/office/2008/main" xmlns:mv="urn:schemas-microsoft-com:mac:vml">
+        <mc:Fallback xmlns:mv="urn:schemas-microsoft-com:mac:vml" xmlns:mo="http://schemas.microsoft.com/office/mac/office/2008/main">
           <w:pict>
             <v:rect w14:anchorId="62BF67E2" id="Rectangle 1" o:spid="_x0000_s1026" style="position:absolute;margin-left:-77pt;margin-top:-35.95pt;width:621.05pt;height:81.2pt;z-index:-251657216;visibility:visible;mso-wrap-style:square;mso-width-percent:0;mso-height-percent:0;mso-wrap-distance-left:9pt;mso-wrap-distance-top:0;mso-wrap-distance-right:9pt;mso-wrap-distance-bottom:0;mso-position-horizontal:absolute;mso-position-horizontal-relative:text;mso-position-vertical:absolute;mso-position-vertical-relative:text;mso-width-percent:0;mso-height-percent:0;mso-width-relative:margin;mso-height-relative:margin;v-text-anchor:middle" o:gfxdata="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" fillcolor="#4472c4 [3204]" strokecolor="#1f3763 [1604]" strokeweight="1pt"/>
           </w:pict>
@@ -1358,6 +1390,7 @@
     <w:rsid w:val="003371C6"/>
     <w:rsid w:val="006045C7"/>
     <w:rsid w:val="00630CF5"/>
+    <w:rsid w:val="00BA1E6C"/>
     <w:rsid w:val="00CD547B"/>
     <w:rsid w:val="00D37FCB"/>
     <w:rsid w:val="00F22BD1"/>

</xml_diff>